<commit_message>
Commit - modification du 09.06.17 (midi)
</commit_message>
<xml_diff>
--- a/INTERNATIONALISATION/Internationalisation.docx
+++ b/INTERNATIONALISATION/Internationalisation.docx
@@ -110,15 +110,907 @@
       <w:pPr>
         <w:pStyle w:val="Titre2"/>
       </w:pPr>
+      <w:r>
+        <w:t xml:space="preserve"> </w:t>
+      </w:r>
+      <w:r>
+        <w:t>Création des ressources</w:t>
+      </w:r>
+    </w:p>
+    <w:p>
+      <w:pPr>
+        <w:pStyle w:val="Retraitcorpsdetexte"/>
+      </w:pPr>
+      <w:r>
+        <w:t>Dans l’explorateur de solution, créez un nouveau dossier « language ». Dans celui-ci, créez un fichier ressource que vous nommerez « languageRes.resx »</w:t>
+      </w:r>
+    </w:p>
+    <w:p>
+      <w:pPr>
+        <w:pStyle w:val="Retraitcorpsdetexte"/>
+      </w:pPr>
+      <w:r>
+        <w:t>A la première ligne du fichier ressource, créez une variable « sentence » et remplissez là avec « </w:t>
+      </w:r>
+      <w:r>
+        <w:t>Exemple en français</w:t>
+      </w:r>
+      <w:r>
+        <w:t> »</w:t>
+      </w:r>
+    </w:p>
+    <w:p>
+      <w:pPr>
+        <w:pStyle w:val="Retraitcorpsdetexte"/>
+      </w:pPr>
+      <w:r>
+        <w:rPr>
+          <w:noProof/>
+        </w:rPr>
+        <w:drawing>
+          <wp:inline distT="0" distB="0" distL="0" distR="0">
+            <wp:extent cx="5039428" cy="1200318"/>
+            <wp:effectExtent l="0" t="0" r="0" b="0"/>
+            <wp:docPr id="3" name="Image 3"/>
+            <wp:cNvGraphicFramePr>
+              <a:graphicFrameLocks xmlns:a="http://schemas.openxmlformats.org/drawingml/2006/main" noChangeAspect="1"/>
+            </wp:cNvGraphicFramePr>
+            <a:graphic xmlns:a="http://schemas.openxmlformats.org/drawingml/2006/main">
+              <a:graphicData uri="http://schemas.openxmlformats.org/drawingml/2006/picture">
+                <pic:pic xmlns:pic="http://schemas.openxmlformats.org/drawingml/2006/picture">
+                  <pic:nvPicPr>
+                    <pic:cNvPr id="3" name="Capture.PNG"/>
+                    <pic:cNvPicPr/>
+                  </pic:nvPicPr>
+                  <pic:blipFill>
+                    <a:blip r:embed="rId8">
+                      <a:extLst>
+                        <a:ext uri="{28A0092B-C50C-407E-A947-70E740481C1C}">
+                          <a14:useLocalDpi xmlns:a14="http://schemas.microsoft.com/office/drawing/2010/main" val="0"/>
+                        </a:ext>
+                      </a:extLst>
+                    </a:blip>
+                    <a:stretch>
+                      <a:fillRect/>
+                    </a:stretch>
+                  </pic:blipFill>
+                  <pic:spPr>
+                    <a:xfrm>
+                      <a:off x="0" y="0"/>
+                      <a:ext cx="5039428" cy="1200318"/>
+                    </a:xfrm>
+                    <a:prstGeom prst="rect">
+                      <a:avLst/>
+                    </a:prstGeom>
+                  </pic:spPr>
+                </pic:pic>
+              </a:graphicData>
+            </a:graphic>
+          </wp:inline>
+        </w:drawing>
+      </w:r>
+      <w:r>
+        <w:t xml:space="preserve"> </w:t>
+      </w:r>
+      <w:r>
+        <w:t xml:space="preserve"> </w:t>
+      </w:r>
+    </w:p>
+    <w:p>
+      <w:pPr>
+        <w:pStyle w:val="Retraitcorpsdetexte"/>
+      </w:pPr>
+      <w:r>
+        <w:t>A présent, créez une copie du fichier ressource et renommez le « languageRes.en.resx »</w:t>
+      </w:r>
+    </w:p>
+    <w:p>
+      <w:pPr>
+        <w:pStyle w:val="Retraitcorpsdetexte"/>
+      </w:pPr>
+      <w:r>
+        <w:t>Ouvrez ce fichier, et modifier la valeur en « example in english »</w:t>
+      </w:r>
+    </w:p>
+    <w:p>
+      <w:pPr>
+        <w:pStyle w:val="Retraitcorpsdetexte"/>
+      </w:pPr>
+    </w:p>
+    <w:p>
+      <w:pPr>
+        <w:pStyle w:val="Titre2"/>
+      </w:pPr>
+      <w:r>
+        <w:t>Ajout de Using</w:t>
+      </w:r>
+    </w:p>
+    <w:p>
+      <w:pPr>
+        <w:pStyle w:val="Retraitcorpsdetexte"/>
+      </w:pPr>
+      <w:r>
+        <w:t xml:space="preserve">Pour que votre code fonctionne bien, il faudra </w:t>
+      </w:r>
+      <w:r>
+        <w:t>ajouter le</w:t>
+      </w:r>
+      <w:r>
+        <w:t xml:space="preserve"> using « system.reflection » ,</w:t>
+      </w:r>
+      <w:r>
+        <w:t>le « system.resources »</w:t>
+      </w:r>
+      <w:r>
+        <w:t xml:space="preserve"> et le « system.Globalization »</w:t>
+      </w:r>
+    </w:p>
+    <w:p>
+      <w:pPr>
+        <w:pStyle w:val="Retraitcorpsdetexte"/>
+      </w:pPr>
+    </w:p>
+    <w:p>
+      <w:pPr>
+        <w:pStyle w:val="Titre2"/>
+      </w:pPr>
+      <w:r>
+        <w:t xml:space="preserve">Création des boutons </w:t>
+      </w:r>
+    </w:p>
+    <w:p>
+      <w:pPr>
+        <w:pStyle w:val="Retraitcorpsdetexte"/>
+      </w:pPr>
+      <w:r>
+        <w:t>Créez l’évènement qui permettra aux boutons de chan</w:t>
+      </w:r>
+      <w:r>
+        <w:t>ger la langue « button_click ». (double cliquez sur le bouton.)</w:t>
+      </w:r>
+    </w:p>
+    <w:p>
+      <w:pPr>
+        <w:pStyle w:val="Titre2"/>
+      </w:pPr>
+      <w:r>
+        <w:lastRenderedPageBreak/>
+        <w:t xml:space="preserve"> Création des objets </w:t>
+      </w:r>
+    </w:p>
+    <w:p>
+      <w:pPr>
+        <w:pStyle w:val="Retraitcorpsdetexte"/>
+      </w:pPr>
+      <w:r>
+        <w:rPr>
+          <w:noProof/>
+        </w:rPr>
+        <w:drawing>
+          <wp:inline distT="0" distB="0" distL="0" distR="0">
+            <wp:extent cx="5759450" cy="901700"/>
+            <wp:effectExtent l="0" t="0" r="0" b="0"/>
+            <wp:docPr id="4" name="Image 4"/>
+            <wp:cNvGraphicFramePr>
+              <a:graphicFrameLocks xmlns:a="http://schemas.openxmlformats.org/drawingml/2006/main" noChangeAspect="1"/>
+            </wp:cNvGraphicFramePr>
+            <a:graphic xmlns:a="http://schemas.openxmlformats.org/drawingml/2006/main">
+              <a:graphicData uri="http://schemas.openxmlformats.org/drawingml/2006/picture">
+                <pic:pic xmlns:pic="http://schemas.openxmlformats.org/drawingml/2006/picture">
+                  <pic:nvPicPr>
+                    <pic:cNvPr id="4" name="Capture.PNG"/>
+                    <pic:cNvPicPr/>
+                  </pic:nvPicPr>
+                  <pic:blipFill>
+                    <a:blip r:embed="rId9">
+                      <a:extLst>
+                        <a:ext uri="{28A0092B-C50C-407E-A947-70E740481C1C}">
+                          <a14:useLocalDpi xmlns:a14="http://schemas.microsoft.com/office/drawing/2010/main" val="0"/>
+                        </a:ext>
+                      </a:extLst>
+                    </a:blip>
+                    <a:stretch>
+                      <a:fillRect/>
+                    </a:stretch>
+                  </pic:blipFill>
+                  <pic:spPr>
+                    <a:xfrm>
+                      <a:off x="0" y="0"/>
+                      <a:ext cx="5759450" cy="901700"/>
+                    </a:xfrm>
+                    <a:prstGeom prst="rect">
+                      <a:avLst/>
+                    </a:prstGeom>
+                  </pic:spPr>
+                </pic:pic>
+              </a:graphicData>
+            </a:graphic>
+          </wp:inline>
+        </w:drawing>
+      </w:r>
+    </w:p>
+    <w:p>
+      <w:pPr>
+        <w:pStyle w:val="Retraitcorpsdetexte"/>
+      </w:pPr>
+    </w:p>
+    <w:p>
+      <w:pPr>
+        <w:pStyle w:val="Retraitcorpsdetexte"/>
+      </w:pPr>
+      <w:r>
+        <w:t>Dans la méthode du bouton, créez les différents objets qu’il y a dessus</w:t>
+      </w:r>
+      <w:r>
+        <w:t> :</w:t>
+      </w:r>
+    </w:p>
+    <w:p>
+      <w:pPr>
+        <w:pStyle w:val="Retraitcorpsdetexte"/>
+        <w:numPr>
+          <w:ilvl w:val="0"/>
+          <w:numId w:val="48"/>
+        </w:numPr>
+      </w:pPr>
+      <w:r>
+        <w:rPr>
+          <w:rFonts w:ascii="Consolas" w:hAnsi="Consolas" w:cs="Consolas"/>
+          <w:color w:val="2B91AF"/>
+          <w:sz w:val="19"/>
+          <w:szCs w:val="19"/>
+          <w:highlight w:val="white"/>
+        </w:rPr>
+        <w:t>CultureInfo</w:t>
+      </w:r>
+      <w:r>
+        <w:rPr>
+          <w:rFonts w:ascii="Consolas" w:hAnsi="Consolas" w:cs="Consolas"/>
+          <w:color w:val="000000"/>
+          <w:sz w:val="19"/>
+          <w:szCs w:val="19"/>
+          <w:highlight w:val="white"/>
+        </w:rPr>
+        <w:t xml:space="preserve"> ciObject = </w:t>
+      </w:r>
+      <w:r>
+        <w:rPr>
+          <w:rFonts w:ascii="Consolas" w:hAnsi="Consolas" w:cs="Consolas"/>
+          <w:color w:val="0000FF"/>
+          <w:sz w:val="19"/>
+          <w:szCs w:val="19"/>
+          <w:highlight w:val="white"/>
+        </w:rPr>
+        <w:t>new</w:t>
+      </w:r>
+      <w:r>
+        <w:rPr>
+          <w:rFonts w:ascii="Consolas" w:hAnsi="Consolas" w:cs="Consolas"/>
+          <w:color w:val="000000"/>
+          <w:sz w:val="19"/>
+          <w:szCs w:val="19"/>
+          <w:highlight w:val="white"/>
+        </w:rPr>
+        <w:t xml:space="preserve"> </w:t>
+      </w:r>
+      <w:r>
+        <w:rPr>
+          <w:rFonts w:ascii="Consolas" w:hAnsi="Consolas" w:cs="Consolas"/>
+          <w:color w:val="2B91AF"/>
+          <w:sz w:val="19"/>
+          <w:szCs w:val="19"/>
+          <w:highlight w:val="white"/>
+        </w:rPr>
+        <w:t>CultureInfo</w:t>
+      </w:r>
+      <w:r>
+        <w:rPr>
+          <w:rFonts w:ascii="Consolas" w:hAnsi="Consolas" w:cs="Consolas"/>
+          <w:color w:val="000000"/>
+          <w:sz w:val="19"/>
+          <w:szCs w:val="19"/>
+          <w:highlight w:val="white"/>
+        </w:rPr>
+        <w:t>(</w:t>
+      </w:r>
+      <w:r>
+        <w:rPr>
+          <w:rFonts w:ascii="Consolas" w:hAnsi="Consolas" w:cs="Consolas"/>
+          <w:color w:val="A31515"/>
+          <w:sz w:val="19"/>
+          <w:szCs w:val="19"/>
+          <w:highlight w:val="white"/>
+        </w:rPr>
+        <w:t>"</w:t>
+      </w:r>
+      <w:r>
+        <w:rPr>
+          <w:rFonts w:ascii="Consolas" w:hAnsi="Consolas" w:cs="Consolas"/>
+          <w:i/>
+          <w:color w:val="A31515"/>
+          <w:sz w:val="19"/>
+          <w:szCs w:val="19"/>
+          <w:highlight w:val="white"/>
+        </w:rPr>
+        <w:t>InnitialeDeLaLangue</w:t>
+      </w:r>
+      <w:r>
+        <w:rPr>
+          <w:rFonts w:ascii="Consolas" w:hAnsi="Consolas" w:cs="Consolas"/>
+          <w:color w:val="A31515"/>
+          <w:sz w:val="19"/>
+          <w:szCs w:val="19"/>
+          <w:highlight w:val="white"/>
+        </w:rPr>
+        <w:t>"</w:t>
+      </w:r>
+      <w:r>
+        <w:rPr>
+          <w:rFonts w:ascii="Consolas" w:hAnsi="Consolas" w:cs="Consolas"/>
+          <w:color w:val="000000"/>
+          <w:sz w:val="19"/>
+          <w:szCs w:val="19"/>
+          <w:highlight w:val="white"/>
+        </w:rPr>
+        <w:t>);</w:t>
+      </w:r>
+    </w:p>
+    <w:p>
+      <w:pPr>
+        <w:pStyle w:val="Retraitcorpsdetexte"/>
+        <w:numPr>
+          <w:ilvl w:val="0"/>
+          <w:numId w:val="48"/>
+        </w:numPr>
+      </w:pPr>
+      <w:r>
+        <w:rPr>
+          <w:rFonts w:ascii="Consolas" w:hAnsi="Consolas" w:cs="Consolas"/>
+          <w:color w:val="2B91AF"/>
+          <w:sz w:val="19"/>
+          <w:szCs w:val="19"/>
+          <w:highlight w:val="white"/>
+        </w:rPr>
+        <w:t>Assembly</w:t>
+      </w:r>
+      <w:r>
+        <w:rPr>
+          <w:rFonts w:ascii="Consolas" w:hAnsi="Consolas" w:cs="Consolas"/>
+          <w:color w:val="000000"/>
+          <w:sz w:val="19"/>
+          <w:szCs w:val="19"/>
+          <w:highlight w:val="white"/>
+        </w:rPr>
+        <w:t xml:space="preserve"> asObject = </w:t>
+      </w:r>
+      <w:r>
+        <w:rPr>
+          <w:rFonts w:ascii="Consolas" w:hAnsi="Consolas" w:cs="Consolas"/>
+          <w:color w:val="2B91AF"/>
+          <w:sz w:val="19"/>
+          <w:szCs w:val="19"/>
+          <w:highlight w:val="white"/>
+        </w:rPr>
+        <w:t>Assembly</w:t>
+      </w:r>
+      <w:r>
+        <w:rPr>
+          <w:rFonts w:ascii="Consolas" w:hAnsi="Consolas" w:cs="Consolas"/>
+          <w:color w:val="000000"/>
+          <w:sz w:val="19"/>
+          <w:szCs w:val="19"/>
+          <w:highlight w:val="white"/>
+        </w:rPr>
+        <w:t>.Load(</w:t>
+      </w:r>
+      <w:r>
+        <w:rPr>
+          <w:rFonts w:ascii="Consolas" w:hAnsi="Consolas" w:cs="Consolas"/>
+          <w:color w:val="A31515"/>
+          <w:sz w:val="19"/>
+          <w:szCs w:val="19"/>
+          <w:highlight w:val="white"/>
+        </w:rPr>
+        <w:t>"nomDuProgramme"</w:t>
+      </w:r>
+      <w:r>
+        <w:rPr>
+          <w:rFonts w:ascii="Consolas" w:hAnsi="Consolas" w:cs="Consolas"/>
+          <w:color w:val="000000"/>
+          <w:sz w:val="19"/>
+          <w:szCs w:val="19"/>
+          <w:highlight w:val="white"/>
+        </w:rPr>
+        <w:t>);</w:t>
+      </w:r>
+    </w:p>
+    <w:p>
+      <w:pPr>
+        <w:pStyle w:val="Retraitcorpsdetexte"/>
+        <w:numPr>
+          <w:ilvl w:val="0"/>
+          <w:numId w:val="48"/>
+        </w:numPr>
+        <w:jc w:val="left"/>
+      </w:pPr>
+      <w:r>
+        <w:rPr>
+          <w:rFonts w:ascii="Consolas" w:hAnsi="Consolas" w:cs="Consolas"/>
+          <w:color w:val="2B91AF"/>
+          <w:sz w:val="19"/>
+          <w:szCs w:val="19"/>
+          <w:highlight w:val="white"/>
+        </w:rPr>
+        <w:t>ResourceManager</w:t>
+      </w:r>
+      <w:r>
+        <w:rPr>
+          <w:rFonts w:ascii="Consolas" w:hAnsi="Consolas" w:cs="Consolas"/>
+          <w:color w:val="000000"/>
+          <w:sz w:val="19"/>
+          <w:szCs w:val="19"/>
+          <w:highlight w:val="white"/>
+        </w:rPr>
+        <w:t xml:space="preserve"> rmObject = </w:t>
+      </w:r>
+      <w:r>
+        <w:rPr>
+          <w:rFonts w:ascii="Consolas" w:hAnsi="Consolas" w:cs="Consolas"/>
+          <w:color w:val="0000FF"/>
+          <w:sz w:val="19"/>
+          <w:szCs w:val="19"/>
+          <w:highlight w:val="white"/>
+        </w:rPr>
+        <w:t>new</w:t>
+      </w:r>
+      <w:r>
+        <w:rPr>
+          <w:rFonts w:ascii="Consolas" w:hAnsi="Consolas" w:cs="Consolas"/>
+          <w:color w:val="000000"/>
+          <w:sz w:val="19"/>
+          <w:szCs w:val="19"/>
+          <w:highlight w:val="white"/>
+        </w:rPr>
+        <w:t xml:space="preserve"> </w:t>
+      </w:r>
+      <w:r>
+        <w:rPr>
+          <w:rFonts w:ascii="Consolas" w:hAnsi="Consolas" w:cs="Consolas"/>
+          <w:color w:val="2B91AF"/>
+          <w:sz w:val="19"/>
+          <w:szCs w:val="19"/>
+          <w:highlight w:val="white"/>
+        </w:rPr>
+        <w:t>ResourceManager</w:t>
+      </w:r>
+      <w:r>
+        <w:rPr>
+          <w:rFonts w:ascii="Consolas" w:hAnsi="Consolas" w:cs="Consolas"/>
+          <w:color w:val="000000"/>
+          <w:sz w:val="19"/>
+          <w:szCs w:val="19"/>
+          <w:highlight w:val="white"/>
+        </w:rPr>
+        <w:t>(</w:t>
+      </w:r>
+      <w:r>
+        <w:rPr>
+          <w:rFonts w:ascii="Consolas" w:hAnsi="Consolas" w:cs="Consolas"/>
+          <w:color w:val="A31515"/>
+          <w:sz w:val="19"/>
+          <w:szCs w:val="19"/>
+          <w:highlight w:val="white"/>
+        </w:rPr>
+        <w:t>"</w:t>
+      </w:r>
+      <w:r>
+        <w:rPr>
+          <w:rFonts w:ascii="Consolas" w:hAnsi="Consolas" w:cs="Consolas"/>
+          <w:color w:val="A31515"/>
+          <w:sz w:val="19"/>
+          <w:szCs w:val="19"/>
+        </w:rPr>
+        <w:t>arborescence</w:t>
+      </w:r>
+      <w:r>
+        <w:rPr>
+          <w:rFonts w:ascii="Consolas" w:hAnsi="Consolas" w:cs="Consolas"/>
+          <w:color w:val="A31515"/>
+          <w:sz w:val="19"/>
+          <w:szCs w:val="19"/>
+          <w:highlight w:val="white"/>
+        </w:rPr>
+        <w:t>"</w:t>
+      </w:r>
+      <w:r>
+        <w:rPr>
+          <w:rFonts w:ascii="Consolas" w:hAnsi="Consolas" w:cs="Consolas"/>
+          <w:color w:val="000000"/>
+          <w:sz w:val="19"/>
+          <w:szCs w:val="19"/>
+          <w:highlight w:val="white"/>
+        </w:rPr>
+        <w:t>, asObject);</w:t>
+      </w:r>
+    </w:p>
+    <w:p>
+      <w:pPr>
+        <w:pStyle w:val="Retraitcorpsdetexte"/>
+        <w:jc w:val="left"/>
+        <w:rPr>
+          <w:rFonts w:ascii="Consolas" w:hAnsi="Consolas" w:cs="Consolas"/>
+          <w:color w:val="2B91AF"/>
+          <w:sz w:val="19"/>
+          <w:szCs w:val="19"/>
+        </w:rPr>
+      </w:pPr>
+    </w:p>
+    <w:p>
+      <w:pPr>
+        <w:pStyle w:val="Retraitcorpsdetexte"/>
+        <w:jc w:val="left"/>
+        <w:rPr>
+          <w:rFonts w:asciiTheme="majorHAnsi" w:hAnsiTheme="majorHAnsi" w:cs="Arial"/>
+        </w:rPr>
+      </w:pPr>
+      <w:r>
+        <w:rPr>
+          <w:rFonts w:asciiTheme="majorHAnsi" w:hAnsiTheme="majorHAnsi" w:cs="Arial"/>
+          <w:noProof/>
+        </w:rPr>
+        <w:drawing>
+          <wp:anchor distT="0" distB="0" distL="114300" distR="114300" simplePos="0" relativeHeight="251658240" behindDoc="1" locked="0" layoutInCell="1" allowOverlap="1">
+            <wp:simplePos x="0" y="0"/>
+            <wp:positionH relativeFrom="margin">
+              <wp:align>right</wp:align>
+            </wp:positionH>
+            <wp:positionV relativeFrom="paragraph">
+              <wp:posOffset>12700</wp:posOffset>
+            </wp:positionV>
+            <wp:extent cx="2353003" cy="1838582"/>
+            <wp:effectExtent l="0" t="0" r="0" b="9525"/>
+            <wp:wrapTight wrapText="bothSides">
+              <wp:wrapPolygon edited="0">
+                <wp:start x="0" y="0"/>
+                <wp:lineTo x="0" y="21488"/>
+                <wp:lineTo x="21338" y="21488"/>
+                <wp:lineTo x="21338" y="0"/>
+                <wp:lineTo x="0" y="0"/>
+              </wp:wrapPolygon>
+            </wp:wrapTight>
+            <wp:docPr id="5" name="Image 5"/>
+            <wp:cNvGraphicFramePr>
+              <a:graphicFrameLocks xmlns:a="http://schemas.openxmlformats.org/drawingml/2006/main" noChangeAspect="1"/>
+            </wp:cNvGraphicFramePr>
+            <a:graphic xmlns:a="http://schemas.openxmlformats.org/drawingml/2006/main">
+              <a:graphicData uri="http://schemas.openxmlformats.org/drawingml/2006/picture">
+                <pic:pic xmlns:pic="http://schemas.openxmlformats.org/drawingml/2006/picture">
+                  <pic:nvPicPr>
+                    <pic:cNvPr id="5" name="Capture.PNG"/>
+                    <pic:cNvPicPr/>
+                  </pic:nvPicPr>
+                  <pic:blipFill>
+                    <a:blip r:embed="rId10">
+                      <a:extLst>
+                        <a:ext uri="{28A0092B-C50C-407E-A947-70E740481C1C}">
+                          <a14:useLocalDpi xmlns:a14="http://schemas.microsoft.com/office/drawing/2010/main" val="0"/>
+                        </a:ext>
+                      </a:extLst>
+                    </a:blip>
+                    <a:stretch>
+                      <a:fillRect/>
+                    </a:stretch>
+                  </pic:blipFill>
+                  <pic:spPr>
+                    <a:xfrm>
+                      <a:off x="0" y="0"/>
+                      <a:ext cx="2353003" cy="1838582"/>
+                    </a:xfrm>
+                    <a:prstGeom prst="rect">
+                      <a:avLst/>
+                    </a:prstGeom>
+                  </pic:spPr>
+                </pic:pic>
+              </a:graphicData>
+            </a:graphic>
+          </wp:anchor>
+        </w:drawing>
+      </w:r>
+      <w:r>
+        <w:rPr>
+          <w:rFonts w:asciiTheme="majorHAnsi" w:hAnsiTheme="majorHAnsi" w:cs="Arial"/>
+        </w:rPr>
+        <w:t>Screen pour trouver les informations</w:t>
+      </w:r>
+      <w:r>
+        <w:rPr>
+          <w:rFonts w:asciiTheme="majorHAnsi" w:hAnsiTheme="majorHAnsi" w:cs="Arial"/>
+        </w:rPr>
+        <w:t> :</w:t>
+      </w:r>
+      <w:r>
+        <w:rPr>
+          <w:rFonts w:asciiTheme="majorHAnsi" w:hAnsiTheme="majorHAnsi" w:cs="Arial"/>
+        </w:rPr>
+        <w:t xml:space="preserve"> </w:t>
+      </w:r>
+    </w:p>
+    <w:p>
+      <w:pPr>
+        <w:pStyle w:val="Retraitcorpsdetexte"/>
+        <w:jc w:val="left"/>
+        <w:rPr>
+          <w:rFonts w:asciiTheme="majorHAnsi" w:hAnsiTheme="majorHAnsi" w:cs="Arial"/>
+        </w:rPr>
+      </w:pPr>
+    </w:p>
+    <w:p>
+      <w:pPr>
+        <w:pStyle w:val="Retraitcorpsdetexte"/>
+        <w:numPr>
+          <w:ilvl w:val="0"/>
+          <w:numId w:val="48"/>
+        </w:numPr>
+        <w:jc w:val="left"/>
+        <w:rPr>
+          <w:rFonts w:asciiTheme="majorHAnsi" w:hAnsiTheme="majorHAnsi" w:cs="Arial"/>
+        </w:rPr>
+      </w:pPr>
+      <w:r>
+        <w:rPr>
+          <w:rFonts w:asciiTheme="majorHAnsi" w:hAnsiTheme="majorHAnsi" w:cs="Arial"/>
+        </w:rPr>
+        <w:t xml:space="preserve">Le nom du programme est « theorie » dans ce cas-ci </w:t>
+      </w:r>
+    </w:p>
+    <w:p>
+      <w:pPr>
+        <w:pStyle w:val="Retraitcorpsdetexte"/>
+        <w:numPr>
+          <w:ilvl w:val="0"/>
+          <w:numId w:val="48"/>
+        </w:numPr>
+        <w:jc w:val="left"/>
+        <w:rPr>
+          <w:rFonts w:asciiTheme="majorHAnsi" w:hAnsiTheme="majorHAnsi" w:cs="Arial"/>
+        </w:rPr>
+      </w:pPr>
+      <w:r>
+        <w:rPr>
+          <w:rFonts w:asciiTheme="majorHAnsi" w:hAnsiTheme="majorHAnsi" w:cs="Arial"/>
+        </w:rPr>
+        <w:t>L’arborescence est composée du chemin depuis le nom du programme, de « theorie » à « languageRes » dans ce cas.</w:t>
+      </w:r>
+    </w:p>
+    <w:p>
+      <w:pPr>
+        <w:pStyle w:val="Retraitcorpsdetexte"/>
+        <w:ind w:left="1494"/>
+        <w:jc w:val="left"/>
+        <w:rPr>
+          <w:rFonts w:asciiTheme="majorHAnsi" w:hAnsiTheme="majorHAnsi" w:cs="Arial"/>
+        </w:rPr>
+      </w:pPr>
+    </w:p>
+    <w:p>
+      <w:pPr>
+        <w:pStyle w:val="Retraitcorpsdetexte"/>
+        <w:jc w:val="left"/>
+        <w:rPr>
+          <w:rFonts w:asciiTheme="majorHAnsi" w:hAnsiTheme="majorHAnsi" w:cs="Arial"/>
+        </w:rPr>
+      </w:pPr>
+    </w:p>
+    <w:p>
+      <w:pPr>
+        <w:pStyle w:val="Retraitcorpsdetexte"/>
+        <w:jc w:val="left"/>
+        <w:rPr>
+          <w:rFonts w:asciiTheme="majorHAnsi" w:hAnsiTheme="majorHAnsi" w:cs="Arial"/>
+        </w:rPr>
+      </w:pPr>
+    </w:p>
+    <w:p>
+      <w:pPr>
+        <w:pStyle w:val="Retraitcorpsdetexte"/>
+        <w:jc w:val="left"/>
+        <w:rPr>
+          <w:rFonts w:asciiTheme="majorHAnsi" w:hAnsiTheme="majorHAnsi" w:cs="Arial"/>
+        </w:rPr>
+      </w:pPr>
+    </w:p>
+    <w:p>
+      <w:pPr>
+        <w:pStyle w:val="Retraitcorpsdetexte"/>
+        <w:ind w:left="0"/>
+        <w:jc w:val="left"/>
+        <w:rPr>
+          <w:rFonts w:asciiTheme="majorHAnsi" w:hAnsiTheme="majorHAnsi" w:cs="Arial"/>
+        </w:rPr>
+      </w:pPr>
+    </w:p>
+    <w:p>
+      <w:pPr>
+        <w:pStyle w:val="Titre2"/>
+      </w:pPr>
+      <w:r>
+        <w:t>Appel des valeurs</w:t>
+      </w:r>
+    </w:p>
+    <w:p>
+      <w:pPr>
+        <w:pStyle w:val="Retraitcorpsdetexte"/>
+      </w:pPr>
+    </w:p>
+    <w:p>
+      <w:pPr>
+        <w:pStyle w:val="Retraitcorpsdetexte"/>
+        <w:jc w:val="left"/>
+        <w:rPr>
+          <w:rFonts w:asciiTheme="majorHAnsi" w:hAnsiTheme="majorHAnsi" w:cs="Arial"/>
+        </w:rPr>
+      </w:pPr>
+      <w:r>
+        <w:rPr>
+          <w:rFonts w:asciiTheme="majorHAnsi" w:hAnsiTheme="majorHAnsi" w:cs="Arial"/>
+          <w:noProof/>
+        </w:rPr>
+        <w:drawing>
+          <wp:inline distT="0" distB="0" distL="0" distR="0" wp14:anchorId="703E6EE4" wp14:editId="263118DD">
+            <wp:extent cx="4839375" cy="400106"/>
+            <wp:effectExtent l="0" t="0" r="0" b="0"/>
+            <wp:docPr id="6" name="Image 6"/>
+            <wp:cNvGraphicFramePr>
+              <a:graphicFrameLocks xmlns:a="http://schemas.openxmlformats.org/drawingml/2006/main" noChangeAspect="1"/>
+            </wp:cNvGraphicFramePr>
+            <a:graphic xmlns:a="http://schemas.openxmlformats.org/drawingml/2006/main">
+              <a:graphicData uri="http://schemas.openxmlformats.org/drawingml/2006/picture">
+                <pic:pic xmlns:pic="http://schemas.openxmlformats.org/drawingml/2006/picture">
+                  <pic:nvPicPr>
+                    <pic:cNvPr id="6" name="Capture.PNG"/>
+                    <pic:cNvPicPr/>
+                  </pic:nvPicPr>
+                  <pic:blipFill>
+                    <a:blip r:embed="rId11">
+                      <a:extLst>
+                        <a:ext uri="{28A0092B-C50C-407E-A947-70E740481C1C}">
+                          <a14:useLocalDpi xmlns:a14="http://schemas.microsoft.com/office/drawing/2010/main" val="0"/>
+                        </a:ext>
+                      </a:extLst>
+                    </a:blip>
+                    <a:stretch>
+                      <a:fillRect/>
+                    </a:stretch>
+                  </pic:blipFill>
+                  <pic:spPr>
+                    <a:xfrm>
+                      <a:off x="0" y="0"/>
+                      <a:ext cx="4839375" cy="400106"/>
+                    </a:xfrm>
+                    <a:prstGeom prst="rect">
+                      <a:avLst/>
+                    </a:prstGeom>
+                  </pic:spPr>
+                </pic:pic>
+              </a:graphicData>
+            </a:graphic>
+          </wp:inline>
+        </w:drawing>
+      </w:r>
+    </w:p>
+    <w:p>
+      <w:pPr>
+        <w:pStyle w:val="Retraitcorpsdetexte"/>
+        <w:jc w:val="left"/>
+        <w:rPr>
+          <w:rFonts w:asciiTheme="majorHAnsi" w:hAnsiTheme="majorHAnsi" w:cs="Arial"/>
+        </w:rPr>
+      </w:pPr>
+    </w:p>
+    <w:p>
+      <w:pPr>
+        <w:pStyle w:val="Retraitcorpsdetexte"/>
+        <w:jc w:val="left"/>
+        <w:rPr>
+          <w:rFonts w:asciiTheme="majorHAnsi" w:hAnsiTheme="majorHAnsi" w:cs="Arial"/>
+        </w:rPr>
+      </w:pPr>
+      <w:r>
+        <w:rPr>
+          <w:rFonts w:asciiTheme="majorHAnsi" w:hAnsiTheme="majorHAnsi" w:cs="Arial"/>
+        </w:rPr>
+        <w:t xml:space="preserve">Pour appeler une valeur, il faut tout simplement </w:t>
+      </w:r>
+      <w:r>
+        <w:rPr>
+          <w:rFonts w:asciiTheme="majorHAnsi" w:hAnsiTheme="majorHAnsi" w:cs="Arial"/>
+        </w:rPr>
+        <w:t xml:space="preserve">faire la commande qu’il y au-dessus. </w:t>
+      </w:r>
+    </w:p>
+    <w:p>
+      <w:pPr>
+        <w:pStyle w:val="Retraitcorpsdetexte"/>
+        <w:jc w:val="left"/>
+        <w:rPr>
+          <w:rFonts w:ascii="Consolas" w:hAnsi="Consolas" w:cs="Consolas"/>
+          <w:color w:val="000000"/>
+          <w:sz w:val="19"/>
+          <w:szCs w:val="19"/>
+        </w:rPr>
+      </w:pPr>
+      <w:r>
+        <w:rPr>
+          <w:rFonts w:ascii="Consolas" w:hAnsi="Consolas" w:cs="Consolas"/>
+          <w:color w:val="000000"/>
+          <w:sz w:val="19"/>
+          <w:szCs w:val="19"/>
+          <w:highlight w:val="white"/>
+        </w:rPr>
+        <w:t>ObjetAModifier</w:t>
+      </w:r>
+      <w:r>
+        <w:rPr>
+          <w:rFonts w:ascii="Consolas" w:hAnsi="Consolas" w:cs="Consolas"/>
+          <w:color w:val="000000"/>
+          <w:sz w:val="19"/>
+          <w:szCs w:val="19"/>
+          <w:highlight w:val="white"/>
+        </w:rPr>
+        <w:t xml:space="preserve"> = rmObject.GetString(</w:t>
+      </w:r>
+      <w:r>
+        <w:rPr>
+          <w:rFonts w:ascii="Consolas" w:hAnsi="Consolas" w:cs="Consolas"/>
+          <w:color w:val="A31515"/>
+          <w:sz w:val="19"/>
+          <w:szCs w:val="19"/>
+          <w:highlight w:val="white"/>
+        </w:rPr>
+        <w:t>"NomDeLaValeur</w:t>
+      </w:r>
+      <w:r>
+        <w:rPr>
+          <w:rFonts w:ascii="Consolas" w:hAnsi="Consolas" w:cs="Consolas"/>
+          <w:color w:val="A31515"/>
+          <w:sz w:val="19"/>
+          <w:szCs w:val="19"/>
+          <w:highlight w:val="white"/>
+        </w:rPr>
+        <w:t>"</w:t>
+      </w:r>
+      <w:r>
+        <w:rPr>
+          <w:rFonts w:ascii="Consolas" w:hAnsi="Consolas" w:cs="Consolas"/>
+          <w:color w:val="000000"/>
+          <w:sz w:val="19"/>
+          <w:szCs w:val="19"/>
+          <w:highlight w:val="white"/>
+        </w:rPr>
+        <w:t>, ciObject);</w:t>
+      </w:r>
+    </w:p>
+    <w:p>
+      <w:pPr>
+        <w:pStyle w:val="Titre2"/>
+      </w:pPr>
+      <w:r>
+        <w:t>Mettre des commentaires !</w:t>
+      </w:r>
+    </w:p>
+    <w:p>
+      <w:pPr>
+        <w:pStyle w:val="Retraitcorpsdetexte"/>
+      </w:pPr>
+      <w:r>
+        <w:t>Commentez votre code c’est important pour le suivant !</w:t>
+      </w:r>
       <w:bookmarkStart w:id="0" w:name="_GoBack"/>
       <w:bookmarkEnd w:id="0"/>
-      <w:r>
-        <w:t xml:space="preserve"> </w:t>
-      </w:r>
     </w:p>
     <w:sectPr>
-      <w:headerReference w:type="default" r:id="rId8"/>
-      <w:footerReference w:type="default" r:id="rId9"/>
+      <w:headerReference w:type="default" r:id="rId12"/>
+      <w:footerReference w:type="default" r:id="rId13"/>
       <w:pgSz w:w="11906" w:h="16838" w:code="9"/>
       <w:pgMar w:top="1418" w:right="1418" w:bottom="1418" w:left="1418" w:header="709" w:footer="709" w:gutter="0"/>
       <w:cols w:space="708"/>
@@ -388,7 +1280,7 @@
               <w:noProof/>
               <w:szCs w:val="16"/>
             </w:rPr>
-            <w:t>1</w:t>
+            <w:t>2</w:t>
           </w:r>
           <w:r>
             <w:rPr>
@@ -437,7 +1329,7 @@
               <w:noProof/>
               <w:szCs w:val="16"/>
             </w:rPr>
-            <w:t>1</w:t>
+            <w:t>2</w:t>
           </w:r>
           <w:r>
             <w:rPr>
@@ -584,7 +1476,7 @@
               <w:noProof/>
               <w:szCs w:val="16"/>
             </w:rPr>
-            <w:t>00.00.0000 00:00</w:t>
+            <w:t>07.06.2017 16:16</w:t>
           </w:r>
           <w:r>
             <w:rPr>
@@ -796,7 +1688,7 @@
         <v:path o:extrusionok="f" gradientshapeok="t" o:connecttype="rect"/>
         <o:lock v:ext="edit" aspectratio="t"/>
       </v:shapetype>
-      <v:shape id="_x0000_i1027" type="#_x0000_t75" style="width:12pt;height:12pt" o:bullet="t">
+      <v:shape id="_x0000_i1054" type="#_x0000_t75" style="width:11.25pt;height:11.25pt" o:bullet="t">
         <v:imagedata r:id="rId1" o:title="BD10263_"/>
       </v:shape>
     </w:pict>
@@ -1100,6 +1992,118 @@
     </w:lvl>
   </w:abstractNum>
   <w:abstractNum w:abstractNumId="11" w15:restartNumberingAfterBreak="0">
+    <w:nsid w:val="01374E75"/>
+    <w:multiLevelType w:val="hybridMultilevel"/>
+    <w:tmpl w:val="279E6394"/>
+    <w:lvl w:ilvl="0" w:tplc="4C9C4B88">
+      <w:numFmt w:val="bullet"/>
+      <w:lvlText w:val="-"/>
+      <w:lvlJc w:val="left"/>
+      <w:pPr>
+        <w:ind w:left="1494" w:hanging="360"/>
+      </w:pPr>
+      <w:rPr>
+        <w:rFonts w:ascii="Century Gothic" w:eastAsia="Times New Roman" w:hAnsi="Century Gothic" w:cs="Times New Roman" w:hint="default"/>
+      </w:rPr>
+    </w:lvl>
+    <w:lvl w:ilvl="1" w:tplc="100C0003" w:tentative="1">
+      <w:start w:val="1"/>
+      <w:numFmt w:val="bullet"/>
+      <w:lvlText w:val="o"/>
+      <w:lvlJc w:val="left"/>
+      <w:pPr>
+        <w:ind w:left="2214" w:hanging="360"/>
+      </w:pPr>
+      <w:rPr>
+        <w:rFonts w:ascii="Courier New" w:hAnsi="Courier New" w:cs="Courier New" w:hint="default"/>
+      </w:rPr>
+    </w:lvl>
+    <w:lvl w:ilvl="2" w:tplc="100C0005" w:tentative="1">
+      <w:start w:val="1"/>
+      <w:numFmt w:val="bullet"/>
+      <w:lvlText w:val=""/>
+      <w:lvlJc w:val="left"/>
+      <w:pPr>
+        <w:ind w:left="2934" w:hanging="360"/>
+      </w:pPr>
+      <w:rPr>
+        <w:rFonts w:ascii="Wingdings" w:hAnsi="Wingdings" w:hint="default"/>
+      </w:rPr>
+    </w:lvl>
+    <w:lvl w:ilvl="3" w:tplc="100C0001" w:tentative="1">
+      <w:start w:val="1"/>
+      <w:numFmt w:val="bullet"/>
+      <w:lvlText w:val=""/>
+      <w:lvlJc w:val="left"/>
+      <w:pPr>
+        <w:ind w:left="3654" w:hanging="360"/>
+      </w:pPr>
+      <w:rPr>
+        <w:rFonts w:ascii="Symbol" w:hAnsi="Symbol" w:hint="default"/>
+      </w:rPr>
+    </w:lvl>
+    <w:lvl w:ilvl="4" w:tplc="100C0003" w:tentative="1">
+      <w:start w:val="1"/>
+      <w:numFmt w:val="bullet"/>
+      <w:lvlText w:val="o"/>
+      <w:lvlJc w:val="left"/>
+      <w:pPr>
+        <w:ind w:left="4374" w:hanging="360"/>
+      </w:pPr>
+      <w:rPr>
+        <w:rFonts w:ascii="Courier New" w:hAnsi="Courier New" w:cs="Courier New" w:hint="default"/>
+      </w:rPr>
+    </w:lvl>
+    <w:lvl w:ilvl="5" w:tplc="100C0005" w:tentative="1">
+      <w:start w:val="1"/>
+      <w:numFmt w:val="bullet"/>
+      <w:lvlText w:val=""/>
+      <w:lvlJc w:val="left"/>
+      <w:pPr>
+        <w:ind w:left="5094" w:hanging="360"/>
+      </w:pPr>
+      <w:rPr>
+        <w:rFonts w:ascii="Wingdings" w:hAnsi="Wingdings" w:hint="default"/>
+      </w:rPr>
+    </w:lvl>
+    <w:lvl w:ilvl="6" w:tplc="100C0001" w:tentative="1">
+      <w:start w:val="1"/>
+      <w:numFmt w:val="bullet"/>
+      <w:lvlText w:val=""/>
+      <w:lvlJc w:val="left"/>
+      <w:pPr>
+        <w:ind w:left="5814" w:hanging="360"/>
+      </w:pPr>
+      <w:rPr>
+        <w:rFonts w:ascii="Symbol" w:hAnsi="Symbol" w:hint="default"/>
+      </w:rPr>
+    </w:lvl>
+    <w:lvl w:ilvl="7" w:tplc="100C0003" w:tentative="1">
+      <w:start w:val="1"/>
+      <w:numFmt w:val="bullet"/>
+      <w:lvlText w:val="o"/>
+      <w:lvlJc w:val="left"/>
+      <w:pPr>
+        <w:ind w:left="6534" w:hanging="360"/>
+      </w:pPr>
+      <w:rPr>
+        <w:rFonts w:ascii="Courier New" w:hAnsi="Courier New" w:cs="Courier New" w:hint="default"/>
+      </w:rPr>
+    </w:lvl>
+    <w:lvl w:ilvl="8" w:tplc="100C0005" w:tentative="1">
+      <w:start w:val="1"/>
+      <w:numFmt w:val="bullet"/>
+      <w:lvlText w:val=""/>
+      <w:lvlJc w:val="left"/>
+      <w:pPr>
+        <w:ind w:left="7254" w:hanging="360"/>
+      </w:pPr>
+      <w:rPr>
+        <w:rFonts w:ascii="Wingdings" w:hAnsi="Wingdings" w:hint="default"/>
+      </w:rPr>
+    </w:lvl>
+  </w:abstractNum>
+  <w:abstractNum w:abstractNumId="12" w15:restartNumberingAfterBreak="0">
     <w:nsid w:val="02202AAE"/>
     <w:multiLevelType w:val="multilevel"/>
     <w:tmpl w:val="C2ACEA3A"/>
@@ -1244,7 +2248,7 @@
       </w:rPr>
     </w:lvl>
   </w:abstractNum>
-  <w:abstractNum w:abstractNumId="12" w15:restartNumberingAfterBreak="0">
+  <w:abstractNum w:abstractNumId="13" w15:restartNumberingAfterBreak="0">
     <w:nsid w:val="037669EE"/>
     <w:multiLevelType w:val="multilevel"/>
     <w:tmpl w:val="100C0021"/>
@@ -1357,7 +2361,7 @@
       </w:rPr>
     </w:lvl>
   </w:abstractNum>
-  <w:abstractNum w:abstractNumId="13" w15:restartNumberingAfterBreak="0">
+  <w:abstractNum w:abstractNumId="14" w15:restartNumberingAfterBreak="0">
     <w:nsid w:val="06482CAE"/>
     <w:multiLevelType w:val="multilevel"/>
     <w:tmpl w:val="100C0021"/>
@@ -1470,7 +2474,7 @@
       </w:rPr>
     </w:lvl>
   </w:abstractNum>
-  <w:abstractNum w:abstractNumId="14" w15:restartNumberingAfterBreak="0">
+  <w:abstractNum w:abstractNumId="15" w15:restartNumberingAfterBreak="0">
     <w:nsid w:val="067320D8"/>
     <w:multiLevelType w:val="multilevel"/>
     <w:tmpl w:val="100C0021"/>
@@ -1583,7 +2587,7 @@
       </w:rPr>
     </w:lvl>
   </w:abstractNum>
-  <w:abstractNum w:abstractNumId="15" w15:restartNumberingAfterBreak="0">
+  <w:abstractNum w:abstractNumId="16" w15:restartNumberingAfterBreak="0">
     <w:nsid w:val="0A7C7405"/>
     <w:multiLevelType w:val="singleLevel"/>
     <w:tmpl w:val="92869324"/>
@@ -1604,7 +2608,7 @@
       </w:rPr>
     </w:lvl>
   </w:abstractNum>
-  <w:abstractNum w:abstractNumId="16" w15:restartNumberingAfterBreak="0">
+  <w:abstractNum w:abstractNumId="17" w15:restartNumberingAfterBreak="0">
     <w:nsid w:val="100D77BA"/>
     <w:multiLevelType w:val="hybridMultilevel"/>
     <w:tmpl w:val="B8147694"/>
@@ -1717,7 +2721,7 @@
       </w:rPr>
     </w:lvl>
   </w:abstractNum>
-  <w:abstractNum w:abstractNumId="17" w15:restartNumberingAfterBreak="0">
+  <w:abstractNum w:abstractNumId="18" w15:restartNumberingAfterBreak="0">
     <w:nsid w:val="13386E8A"/>
     <w:multiLevelType w:val="multilevel"/>
     <w:tmpl w:val="100C0021"/>
@@ -1830,7 +2834,7 @@
       </w:rPr>
     </w:lvl>
   </w:abstractNum>
-  <w:abstractNum w:abstractNumId="18" w15:restartNumberingAfterBreak="0">
+  <w:abstractNum w:abstractNumId="19" w15:restartNumberingAfterBreak="0">
     <w:nsid w:val="13AB381A"/>
     <w:multiLevelType w:val="hybridMultilevel"/>
     <w:tmpl w:val="B43857E8"/>
@@ -1973,7 +2977,7 @@
       </w:rPr>
     </w:lvl>
   </w:abstractNum>
-  <w:abstractNum w:abstractNumId="19" w15:restartNumberingAfterBreak="0">
+  <w:abstractNum w:abstractNumId="20" w15:restartNumberingAfterBreak="0">
     <w:nsid w:val="20CB35C8"/>
     <w:multiLevelType w:val="hybridMultilevel"/>
     <w:tmpl w:val="2AA2EA56"/>
@@ -2086,7 +3090,7 @@
       </w:rPr>
     </w:lvl>
   </w:abstractNum>
-  <w:abstractNum w:abstractNumId="20" w15:restartNumberingAfterBreak="0">
+  <w:abstractNum w:abstractNumId="21" w15:restartNumberingAfterBreak="0">
     <w:nsid w:val="2A8F67FD"/>
     <w:multiLevelType w:val="multilevel"/>
     <w:tmpl w:val="08EA5668"/>
@@ -2229,7 +3233,7 @@
       </w:rPr>
     </w:lvl>
   </w:abstractNum>
-  <w:abstractNum w:abstractNumId="21" w15:restartNumberingAfterBreak="0">
+  <w:abstractNum w:abstractNumId="22" w15:restartNumberingAfterBreak="0">
     <w:nsid w:val="2F2C5963"/>
     <w:multiLevelType w:val="multilevel"/>
     <w:tmpl w:val="E2569098"/>
@@ -2342,7 +3346,7 @@
       </w:pPr>
     </w:lvl>
   </w:abstractNum>
-  <w:abstractNum w:abstractNumId="22" w15:restartNumberingAfterBreak="0">
+  <w:abstractNum w:abstractNumId="23" w15:restartNumberingAfterBreak="0">
     <w:nsid w:val="36506853"/>
     <w:multiLevelType w:val="multilevel"/>
     <w:tmpl w:val="2F6EF210"/>
@@ -2455,7 +3459,7 @@
       </w:rPr>
     </w:lvl>
   </w:abstractNum>
-  <w:abstractNum w:abstractNumId="23" w15:restartNumberingAfterBreak="0">
+  <w:abstractNum w:abstractNumId="24" w15:restartNumberingAfterBreak="0">
     <w:nsid w:val="3BD16F36"/>
     <w:multiLevelType w:val="multilevel"/>
     <w:tmpl w:val="100C0021"/>
@@ -2568,7 +3572,7 @@
       </w:rPr>
     </w:lvl>
   </w:abstractNum>
-  <w:abstractNum w:abstractNumId="24" w15:restartNumberingAfterBreak="0">
+  <w:abstractNum w:abstractNumId="25" w15:restartNumberingAfterBreak="0">
     <w:nsid w:val="3C361DED"/>
     <w:multiLevelType w:val="multilevel"/>
     <w:tmpl w:val="100C0021"/>
@@ -2681,7 +3685,7 @@
       </w:rPr>
     </w:lvl>
   </w:abstractNum>
-  <w:abstractNum w:abstractNumId="25" w15:restartNumberingAfterBreak="0">
+  <w:abstractNum w:abstractNumId="26" w15:restartNumberingAfterBreak="0">
     <w:nsid w:val="3EF922F0"/>
     <w:multiLevelType w:val="multilevel"/>
     <w:tmpl w:val="100C0021"/>
@@ -2794,7 +3798,7 @@
       </w:rPr>
     </w:lvl>
   </w:abstractNum>
-  <w:abstractNum w:abstractNumId="26" w15:restartNumberingAfterBreak="0">
+  <w:abstractNum w:abstractNumId="27" w15:restartNumberingAfterBreak="0">
     <w:nsid w:val="486164F4"/>
     <w:multiLevelType w:val="multilevel"/>
     <w:tmpl w:val="100C0021"/>
@@ -2907,7 +3911,7 @@
       </w:rPr>
     </w:lvl>
   </w:abstractNum>
-  <w:abstractNum w:abstractNumId="27" w15:restartNumberingAfterBreak="0">
+  <w:abstractNum w:abstractNumId="28" w15:restartNumberingAfterBreak="0">
     <w:nsid w:val="4C4E14AC"/>
     <w:multiLevelType w:val="multilevel"/>
     <w:tmpl w:val="100C001F"/>
@@ -2993,7 +3997,7 @@
       </w:pPr>
     </w:lvl>
   </w:abstractNum>
-  <w:abstractNum w:abstractNumId="28" w15:restartNumberingAfterBreak="0">
+  <w:abstractNum w:abstractNumId="29" w15:restartNumberingAfterBreak="0">
     <w:nsid w:val="4D30734E"/>
     <w:multiLevelType w:val="multilevel"/>
     <w:tmpl w:val="100C001D"/>
@@ -3079,7 +4083,7 @@
       </w:pPr>
     </w:lvl>
   </w:abstractNum>
-  <w:abstractNum w:abstractNumId="29" w15:restartNumberingAfterBreak="0">
+  <w:abstractNum w:abstractNumId="30" w15:restartNumberingAfterBreak="0">
     <w:nsid w:val="55FE2729"/>
     <w:multiLevelType w:val="multilevel"/>
     <w:tmpl w:val="100C0023"/>
@@ -3166,7 +4170,7 @@
       </w:pPr>
     </w:lvl>
   </w:abstractNum>
-  <w:abstractNum w:abstractNumId="30" w15:restartNumberingAfterBreak="0">
+  <w:abstractNum w:abstractNumId="31" w15:restartNumberingAfterBreak="0">
     <w:nsid w:val="58933B2A"/>
     <w:multiLevelType w:val="multilevel"/>
     <w:tmpl w:val="100C0021"/>
@@ -3279,7 +4283,7 @@
       </w:rPr>
     </w:lvl>
   </w:abstractNum>
-  <w:abstractNum w:abstractNumId="31" w15:restartNumberingAfterBreak="0">
+  <w:abstractNum w:abstractNumId="32" w15:restartNumberingAfterBreak="0">
     <w:nsid w:val="5C877673"/>
     <w:multiLevelType w:val="multilevel"/>
     <w:tmpl w:val="100C0021"/>
@@ -3392,7 +4396,7 @@
       </w:rPr>
     </w:lvl>
   </w:abstractNum>
-  <w:abstractNum w:abstractNumId="32" w15:restartNumberingAfterBreak="0">
+  <w:abstractNum w:abstractNumId="33" w15:restartNumberingAfterBreak="0">
     <w:nsid w:val="5CBC53EC"/>
     <w:multiLevelType w:val="multilevel"/>
     <w:tmpl w:val="2F6EF210"/>
@@ -3505,7 +4509,7 @@
       </w:rPr>
     </w:lvl>
   </w:abstractNum>
-  <w:abstractNum w:abstractNumId="33" w15:restartNumberingAfterBreak="0">
+  <w:abstractNum w:abstractNumId="34" w15:restartNumberingAfterBreak="0">
     <w:nsid w:val="5E424682"/>
     <w:multiLevelType w:val="multilevel"/>
     <w:tmpl w:val="100C001F"/>
@@ -3591,7 +4595,7 @@
       </w:pPr>
     </w:lvl>
   </w:abstractNum>
-  <w:abstractNum w:abstractNumId="34" w15:restartNumberingAfterBreak="0">
+  <w:abstractNum w:abstractNumId="35" w15:restartNumberingAfterBreak="0">
     <w:nsid w:val="63A9062F"/>
     <w:multiLevelType w:val="multilevel"/>
     <w:tmpl w:val="DCCE794A"/>
@@ -3731,7 +4735,7 @@
       </w:rPr>
     </w:lvl>
   </w:abstractNum>
-  <w:abstractNum w:abstractNumId="35" w15:restartNumberingAfterBreak="0">
+  <w:abstractNum w:abstractNumId="36" w15:restartNumberingAfterBreak="0">
     <w:nsid w:val="643F0961"/>
     <w:multiLevelType w:val="multilevel"/>
     <w:tmpl w:val="100C0021"/>
@@ -3844,7 +4848,7 @@
       </w:rPr>
     </w:lvl>
   </w:abstractNum>
-  <w:abstractNum w:abstractNumId="36" w15:restartNumberingAfterBreak="0">
+  <w:abstractNum w:abstractNumId="37" w15:restartNumberingAfterBreak="0">
     <w:nsid w:val="6D6476B9"/>
     <w:multiLevelType w:val="multilevel"/>
     <w:tmpl w:val="100C0023"/>
@@ -3931,7 +4935,7 @@
       </w:pPr>
     </w:lvl>
   </w:abstractNum>
-  <w:abstractNum w:abstractNumId="37" w15:restartNumberingAfterBreak="0">
+  <w:abstractNum w:abstractNumId="38" w15:restartNumberingAfterBreak="0">
     <w:nsid w:val="70C03573"/>
     <w:multiLevelType w:val="multilevel"/>
     <w:tmpl w:val="100C0021"/>
@@ -4044,7 +5048,7 @@
       </w:rPr>
     </w:lvl>
   </w:abstractNum>
-  <w:abstractNum w:abstractNumId="38" w15:restartNumberingAfterBreak="0">
+  <w:abstractNum w:abstractNumId="39" w15:restartNumberingAfterBreak="0">
     <w:nsid w:val="79CD09A9"/>
     <w:multiLevelType w:val="multilevel"/>
     <w:tmpl w:val="100C0021"/>
@@ -4157,7 +5161,7 @@
       </w:rPr>
     </w:lvl>
   </w:abstractNum>
-  <w:abstractNum w:abstractNumId="39" w15:restartNumberingAfterBreak="0">
+  <w:abstractNum w:abstractNumId="40" w15:restartNumberingAfterBreak="0">
     <w:nsid w:val="7E7F1C51"/>
     <w:multiLevelType w:val="multilevel"/>
     <w:tmpl w:val="100C0021"/>
@@ -4271,97 +5275,97 @@
     </w:lvl>
   </w:abstractNum>
   <w:num w:numId="1">
-    <w:abstractNumId w:val="11"/>
+    <w:abstractNumId w:val="12"/>
   </w:num>
   <w:num w:numId="2">
-    <w:abstractNumId w:val="18"/>
+    <w:abstractNumId w:val="19"/>
   </w:num>
   <w:num w:numId="3">
-    <w:abstractNumId w:val="15"/>
+    <w:abstractNumId w:val="16"/>
   </w:num>
   <w:num w:numId="4">
-    <w:abstractNumId w:val="34"/>
+    <w:abstractNumId w:val="35"/>
   </w:num>
   <w:num w:numId="5">
-    <w:abstractNumId w:val="34"/>
+    <w:abstractNumId w:val="35"/>
   </w:num>
   <w:num w:numId="6">
-    <w:abstractNumId w:val="15"/>
+    <w:abstractNumId w:val="16"/>
   </w:num>
   <w:num w:numId="7">
-    <w:abstractNumId w:val="15"/>
+    <w:abstractNumId w:val="16"/>
   </w:num>
   <w:num w:numId="8">
-    <w:abstractNumId w:val="15"/>
+    <w:abstractNumId w:val="16"/>
   </w:num>
   <w:num w:numId="9">
-    <w:abstractNumId w:val="15"/>
+    <w:abstractNumId w:val="16"/>
   </w:num>
   <w:num w:numId="10">
-    <w:abstractNumId w:val="34"/>
+    <w:abstractNumId w:val="35"/>
   </w:num>
   <w:num w:numId="11">
-    <w:abstractNumId w:val="15"/>
+    <w:abstractNumId w:val="16"/>
   </w:num>
   <w:num w:numId="12">
+    <w:abstractNumId w:val="22"/>
+  </w:num>
+  <w:num w:numId="13">
     <w:abstractNumId w:val="21"/>
   </w:num>
-  <w:num w:numId="13">
+  <w:num w:numId="14">
     <w:abstractNumId w:val="20"/>
   </w:num>
-  <w:num w:numId="14">
-    <w:abstractNumId w:val="19"/>
-  </w:num>
   <w:num w:numId="15">
-    <w:abstractNumId w:val="16"/>
+    <w:abstractNumId w:val="17"/>
   </w:num>
   <w:num w:numId="16">
-    <w:abstractNumId w:val="31"/>
+    <w:abstractNumId w:val="32"/>
   </w:num>
   <w:num w:numId="17">
-    <w:abstractNumId w:val="26"/>
+    <w:abstractNumId w:val="27"/>
   </w:num>
   <w:num w:numId="18">
-    <w:abstractNumId w:val="39"/>
+    <w:abstractNumId w:val="40"/>
   </w:num>
   <w:num w:numId="19">
-    <w:abstractNumId w:val="37"/>
+    <w:abstractNumId w:val="38"/>
   </w:num>
   <w:num w:numId="20">
     <w:abstractNumId w:val="10"/>
   </w:num>
   <w:num w:numId="21">
-    <w:abstractNumId w:val="35"/>
+    <w:abstractNumId w:val="36"/>
   </w:num>
   <w:num w:numId="22">
-    <w:abstractNumId w:val="25"/>
+    <w:abstractNumId w:val="26"/>
   </w:num>
   <w:num w:numId="23">
-    <w:abstractNumId w:val="23"/>
+    <w:abstractNumId w:val="24"/>
   </w:num>
   <w:num w:numId="24">
+    <w:abstractNumId w:val="14"/>
+  </w:num>
+  <w:num w:numId="25">
+    <w:abstractNumId w:val="18"/>
+  </w:num>
+  <w:num w:numId="26">
     <w:abstractNumId w:val="13"/>
   </w:num>
-  <w:num w:numId="25">
-    <w:abstractNumId w:val="17"/>
+  <w:num w:numId="27">
+    <w:abstractNumId w:val="31"/>
   </w:num>
-  <w:num w:numId="26">
-    <w:abstractNumId w:val="12"/>
+  <w:num w:numId="28">
+    <w:abstractNumId w:val="34"/>
   </w:num>
-  <w:num w:numId="27">
+  <w:num w:numId="29">
+    <w:abstractNumId w:val="29"/>
+  </w:num>
+  <w:num w:numId="30">
     <w:abstractNumId w:val="30"/>
   </w:num>
-  <w:num w:numId="28">
-    <w:abstractNumId w:val="33"/>
-  </w:num>
-  <w:num w:numId="29">
-    <w:abstractNumId w:val="28"/>
-  </w:num>
-  <w:num w:numId="30">
-    <w:abstractNumId w:val="29"/>
-  </w:num>
   <w:num w:numId="31">
-    <w:abstractNumId w:val="36"/>
+    <w:abstractNumId w:val="37"/>
   </w:num>
   <w:num w:numId="32">
     <w:abstractNumId w:val="8"/>
@@ -4394,22 +5398,25 @@
     <w:abstractNumId w:val="4"/>
   </w:num>
   <w:num w:numId="42">
-    <w:abstractNumId w:val="27"/>
+    <w:abstractNumId w:val="28"/>
   </w:num>
   <w:num w:numId="43">
-    <w:abstractNumId w:val="24"/>
+    <w:abstractNumId w:val="25"/>
   </w:num>
   <w:num w:numId="44">
-    <w:abstractNumId w:val="38"/>
+    <w:abstractNumId w:val="39"/>
   </w:num>
   <w:num w:numId="45">
-    <w:abstractNumId w:val="14"/>
+    <w:abstractNumId w:val="15"/>
   </w:num>
   <w:num w:numId="46">
-    <w:abstractNumId w:val="22"/>
+    <w:abstractNumId w:val="23"/>
   </w:num>
   <w:num w:numId="47">
-    <w:abstractNumId w:val="32"/>
+    <w:abstractNumId w:val="33"/>
+  </w:num>
+  <w:num w:numId="48">
+    <w:abstractNumId w:val="11"/>
   </w:num>
   <w:numIdMacAtCleanup w:val="4"/>
 </w:numbering>
@@ -5812,7 +6819,7 @@
 </file>
 
 <file path=customXml/itemProps1.xml><?xml version="1.0" encoding="utf-8"?>
-<ds:datastoreItem xmlns:ds="http://schemas.openxmlformats.org/officeDocument/2006/customXml" ds:itemID="{715CAD2B-C53E-49EC-A9C2-EB47C57BD1ED}">
+<ds:datastoreItem xmlns:ds="http://schemas.openxmlformats.org/officeDocument/2006/customXml" ds:itemID="{EDCF2C1E-F9C0-4B3A-B1F3-585475796E89}">
   <ds:schemaRefs>
     <ds:schemaRef ds:uri="http://schemas.openxmlformats.org/officeDocument/2006/bibliography"/>
   </ds:schemaRefs>

</xml_diff>